<commit_message>
final version of contract
</commit_message>
<xml_diff>
--- a/Seeder/static/www/download/licencni-smlouva-webarchiv.docx
+++ b/Seeder/static/www/download/licencni-smlouva-webarchiv.docx
@@ -1,6 +1,6 @@
 
 <file path=word/document.xml><?xml version="1.0" encoding="utf-8"?>
-<w:document xmlns:wpc="http://schemas.microsoft.com/office/word/2010/wordprocessingCanvas" xmlns:mc="http://schemas.openxmlformats.org/markup-compatibility/2006" xmlns:o="urn:schemas-microsoft-com:office:office" xmlns:r="http://schemas.openxmlformats.org/officeDocument/2006/relationships" xmlns:m="http://schemas.openxmlformats.org/officeDocument/2006/math" xmlns:v="urn:schemas-microsoft-com:vml" xmlns:wp14="http://schemas.microsoft.com/office/word/2010/wordprocessingDrawing" xmlns:wp="http://schemas.openxmlformats.org/drawingml/2006/wordprocessingDrawing" xmlns:w10="urn:schemas-microsoft-com:office:word" xmlns:w="http://schemas.openxmlformats.org/wordprocessingml/2006/main" xmlns:w14="http://schemas.microsoft.com/office/word/2010/wordml" xmlns:w15="http://schemas.microsoft.com/office/word/2012/wordml" xmlns:wpg="http://schemas.microsoft.com/office/word/2010/wordprocessingGroup" xmlns:wpi="http://schemas.microsoft.com/office/word/2010/wordprocessingInk" xmlns:wne="http://schemas.microsoft.com/office/word/2006/wordml" xmlns:wps="http://schemas.microsoft.com/office/word/2010/wordprocessingShape" mc:Ignorable="w14 w15 wp14">
+<w:document xmlns:wpc="http://schemas.microsoft.com/office/word/2010/wordprocessingCanvas" xmlns:cx="http://schemas.microsoft.com/office/drawing/2014/chartex" xmlns:cx1="http://schemas.microsoft.com/office/drawing/2015/9/8/chartex" xmlns:mc="http://schemas.openxmlformats.org/markup-compatibility/2006" xmlns:o="urn:schemas-microsoft-com:office:office" xmlns:r="http://schemas.openxmlformats.org/officeDocument/2006/relationships" xmlns:m="http://schemas.openxmlformats.org/officeDocument/2006/math" xmlns:v="urn:schemas-microsoft-com:vml" xmlns:wp14="http://schemas.microsoft.com/office/word/2010/wordprocessingDrawing" xmlns:wp="http://schemas.openxmlformats.org/drawingml/2006/wordprocessingDrawing" xmlns:w10="urn:schemas-microsoft-com:office:word" xmlns:w="http://schemas.openxmlformats.org/wordprocessingml/2006/main" xmlns:w14="http://schemas.microsoft.com/office/word/2010/wordml" xmlns:w15="http://schemas.microsoft.com/office/word/2012/wordml" xmlns:w16se="http://schemas.microsoft.com/office/word/2015/wordml/symex" xmlns:wpg="http://schemas.microsoft.com/office/word/2010/wordprocessingGroup" xmlns:wpi="http://schemas.microsoft.com/office/word/2010/wordprocessingInk" xmlns:wne="http://schemas.microsoft.com/office/word/2006/wordml" xmlns:wps="http://schemas.microsoft.com/office/word/2010/wordprocessingShape" mc:Ignorable="w14 w15 w16se wp14">
   <w:body>
     <w:p>
       <w:pPr>
@@ -68,6 +68,7 @@
         </w:rPr>
         <w:t xml:space="preserve">(dle §1731 a násl. </w:t>
       </w:r>
+      <w:proofErr w:type="spellStart"/>
       <w:proofErr w:type="gramStart"/>
       <w:r>
         <w:rPr>
@@ -75,7 +76,32 @@
           <w:color w:val="000000"/>
           <w:lang w:eastAsia="cs-CZ"/>
         </w:rPr>
-        <w:t>Obč.z., §2371</w:t>
+        <w:t>Obč</w:t>
+      </w:r>
+      <w:proofErr w:type="spellEnd"/>
+      <w:r>
+        <w:rPr>
+          <w:rFonts w:ascii="Times New Roman" w:eastAsia="Times New Roman" w:hAnsi="Times New Roman" w:cs="Times New Roman"/>
+          <w:color w:val="000000"/>
+          <w:lang w:eastAsia="cs-CZ"/>
+        </w:rPr>
+        <w:t>.</w:t>
+      </w:r>
+      <w:r>
+        <w:rPr>
+          <w:rFonts w:ascii="Times New Roman" w:eastAsia="Times New Roman" w:hAnsi="Times New Roman" w:cs="Times New Roman"/>
+          <w:color w:val="000000"/>
+          <w:lang w:eastAsia="cs-CZ"/>
+        </w:rPr>
+        <w:t xml:space="preserve"> </w:t>
+      </w:r>
+      <w:r>
+        <w:rPr>
+          <w:rFonts w:ascii="Times New Roman" w:eastAsia="Times New Roman" w:hAnsi="Times New Roman" w:cs="Times New Roman"/>
+          <w:color w:val="000000"/>
+          <w:lang w:eastAsia="cs-CZ"/>
+        </w:rPr>
+        <w:t>z., §2371</w:t>
       </w:r>
       <w:proofErr w:type="gramEnd"/>
       <w:r>
@@ -84,7 +110,41 @@
           <w:color w:val="000000"/>
           <w:lang w:eastAsia="cs-CZ"/>
         </w:rPr>
-        <w:t xml:space="preserve"> a násl. Obč.z.)</w:t>
+        <w:t xml:space="preserve"> a násl. </w:t>
+      </w:r>
+      <w:proofErr w:type="spellStart"/>
+      <w:r>
+        <w:rPr>
+          <w:rFonts w:ascii="Times New Roman" w:eastAsia="Times New Roman" w:hAnsi="Times New Roman" w:cs="Times New Roman"/>
+          <w:color w:val="000000"/>
+          <w:lang w:eastAsia="cs-CZ"/>
+        </w:rPr>
+        <w:t>Obč</w:t>
+      </w:r>
+      <w:proofErr w:type="spellEnd"/>
+      <w:r>
+        <w:rPr>
+          <w:rFonts w:ascii="Times New Roman" w:eastAsia="Times New Roman" w:hAnsi="Times New Roman" w:cs="Times New Roman"/>
+          <w:color w:val="000000"/>
+          <w:lang w:eastAsia="cs-CZ"/>
+        </w:rPr>
+        <w:t>.</w:t>
+      </w:r>
+      <w:r>
+        <w:rPr>
+          <w:rFonts w:ascii="Times New Roman" w:eastAsia="Times New Roman" w:hAnsi="Times New Roman" w:cs="Times New Roman"/>
+          <w:color w:val="000000"/>
+          <w:lang w:eastAsia="cs-CZ"/>
+        </w:rPr>
+        <w:t xml:space="preserve"> </w:t>
+      </w:r>
+      <w:r>
+        <w:rPr>
+          <w:rFonts w:ascii="Times New Roman" w:eastAsia="Times New Roman" w:hAnsi="Times New Roman" w:cs="Times New Roman"/>
+          <w:color w:val="000000"/>
+          <w:lang w:eastAsia="cs-CZ"/>
+        </w:rPr>
+        <w:t>z.)</w:t>
       </w:r>
     </w:p>
     <w:p>
@@ -137,54 +197,139 @@
           <w:color w:val="000000"/>
           <w:lang w:eastAsia="cs-CZ"/>
         </w:rPr>
-        <w:t>irma) ………………………………………………………</w:t>
-      </w:r>
-      <w:proofErr w:type="gramStart"/>
+        <w:t xml:space="preserve">irma) </w:t>
+      </w:r>
       <w:r>
         <w:rPr>
           <w:rFonts w:ascii="Times New Roman" w:eastAsia="Times New Roman" w:hAnsi="Times New Roman" w:cs="Times New Roman"/>
           <w:b/>
           <w:bCs/>
           <w:color w:val="000000"/>
-          <w:lang w:eastAsia="cs-CZ"/>
-        </w:rPr>
-        <w:t>…...,</w:t>
-      </w:r>
-      <w:proofErr w:type="gramEnd"/>
+          <w:highlight w:val="lightGray"/>
+          <w:lang w:eastAsia="cs-CZ"/>
+        </w:rPr>
+        <w:t>………………………………………………………</w:t>
+      </w:r>
       <w:r>
         <w:rPr>
           <w:rFonts w:ascii="Times New Roman" w:eastAsia="Times New Roman" w:hAnsi="Times New Roman" w:cs="Times New Roman"/>
           <w:b/>
           <w:bCs/>
           <w:color w:val="000000"/>
-          <w:lang w:eastAsia="cs-CZ"/>
-        </w:rPr>
-        <w:t xml:space="preserve"> </w:t>
-      </w:r>
-    </w:p>
-    <w:p>
-      <w:pPr>
-        <w:spacing w:after="0" w:line="240" w:lineRule="auto"/>
-        <w:rPr>
-          <w:rFonts w:ascii="Times New Roman" w:eastAsia="Times New Roman" w:hAnsi="Times New Roman" w:cs="Times New Roman"/>
-          <w:sz w:val="24"/>
-          <w:szCs w:val="24"/>
-          <w:lang w:eastAsia="cs-CZ"/>
-        </w:rPr>
-      </w:pPr>
-      <w:r>
-        <w:rPr>
-          <w:rFonts w:ascii="Times New Roman" w:eastAsia="Times New Roman" w:hAnsi="Times New Roman" w:cs="Times New Roman"/>
-          <w:color w:val="000000"/>
-          <w:lang w:eastAsia="cs-CZ"/>
-        </w:rPr>
-        <w:t>s bydlištěm/sídlem: ………………</w:t>
+          <w:highlight w:val="lightGray"/>
+          <w:lang w:eastAsia="cs-CZ"/>
+        </w:rPr>
+        <w:t>…………………………………….</w:t>
+      </w:r>
+      <w:r>
+        <w:rPr>
+          <w:rFonts w:ascii="Times New Roman" w:eastAsia="Times New Roman" w:hAnsi="Times New Roman" w:cs="Times New Roman"/>
+          <w:b/>
+          <w:bCs/>
+          <w:color w:val="000000"/>
+          <w:highlight w:val="lightGray"/>
+          <w:lang w:eastAsia="cs-CZ"/>
+        </w:rPr>
+        <w:t>…...</w:t>
+      </w:r>
+      <w:r>
+        <w:rPr>
+          <w:rFonts w:ascii="Times New Roman" w:eastAsia="Times New Roman" w:hAnsi="Times New Roman" w:cs="Times New Roman"/>
+          <w:b/>
+          <w:bCs/>
+          <w:color w:val="000000"/>
+          <w:lang w:eastAsia="cs-CZ"/>
+        </w:rPr>
+        <w:t>,</w:t>
+      </w:r>
+    </w:p>
+    <w:p>
+      <w:pPr>
+        <w:spacing w:after="0" w:line="240" w:lineRule="auto"/>
+        <w:rPr>
+          <w:rFonts w:ascii="Times New Roman" w:eastAsia="Times New Roman" w:hAnsi="Times New Roman" w:cs="Times New Roman"/>
+          <w:sz w:val="24"/>
+          <w:szCs w:val="24"/>
+          <w:lang w:eastAsia="cs-CZ"/>
+        </w:rPr>
+      </w:pPr>
+      <w:r>
+        <w:rPr>
+          <w:rFonts w:ascii="Times New Roman" w:eastAsia="Times New Roman" w:hAnsi="Times New Roman" w:cs="Times New Roman"/>
+          <w:color w:val="000000"/>
+          <w:lang w:eastAsia="cs-CZ"/>
+        </w:rPr>
+        <w:t xml:space="preserve">s bydlištěm/sídlem: </w:t>
+      </w:r>
+      <w:r>
+        <w:rPr>
+          <w:rFonts w:ascii="Times New Roman" w:eastAsia="Times New Roman" w:hAnsi="Times New Roman" w:cs="Times New Roman"/>
+          <w:color w:val="000000"/>
+          <w:highlight w:val="lightGray"/>
+          <w:lang w:eastAsia="cs-CZ"/>
+        </w:rPr>
+        <w:t>…………………...…………………………………………………….....</w:t>
+      </w:r>
+      <w:r>
+        <w:rPr>
+          <w:rFonts w:ascii="Times New Roman" w:eastAsia="Times New Roman" w:hAnsi="Times New Roman" w:cs="Times New Roman"/>
+          <w:color w:val="000000"/>
+          <w:lang w:eastAsia="cs-CZ"/>
+        </w:rPr>
+        <w:t xml:space="preserve">, </w:t>
+      </w:r>
+    </w:p>
+    <w:p>
+      <w:pPr>
+        <w:spacing w:after="0" w:line="240" w:lineRule="auto"/>
+        <w:rPr>
+          <w:rFonts w:ascii="Times New Roman" w:eastAsia="Times New Roman" w:hAnsi="Times New Roman" w:cs="Times New Roman"/>
+          <w:sz w:val="24"/>
+          <w:szCs w:val="24"/>
+          <w:lang w:eastAsia="cs-CZ"/>
+        </w:rPr>
+      </w:pPr>
+      <w:r>
+        <w:rPr>
+          <w:rFonts w:ascii="Times New Roman" w:eastAsia="Times New Roman" w:hAnsi="Times New Roman" w:cs="Times New Roman"/>
+          <w:color w:val="000000"/>
+          <w:lang w:eastAsia="cs-CZ"/>
+        </w:rPr>
+        <w:t xml:space="preserve">narozen-á / IČO, DIČ: </w:t>
+      </w:r>
+      <w:r>
+        <w:rPr>
+          <w:rFonts w:ascii="Times New Roman" w:eastAsia="Times New Roman" w:hAnsi="Times New Roman" w:cs="Times New Roman"/>
+          <w:color w:val="000000"/>
+          <w:highlight w:val="lightGray"/>
+          <w:lang w:eastAsia="cs-CZ"/>
+        </w:rPr>
+        <w:t>….………………</w:t>
+      </w:r>
+      <w:r>
+        <w:rPr>
+          <w:rFonts w:ascii="Times New Roman" w:eastAsia="Times New Roman" w:hAnsi="Times New Roman" w:cs="Times New Roman"/>
+          <w:color w:val="000000"/>
+          <w:highlight w:val="lightGray"/>
+          <w:lang w:eastAsia="cs-CZ"/>
+        </w:rPr>
+        <w:t>.</w:t>
+      </w:r>
+      <w:r>
+        <w:rPr>
+          <w:rFonts w:ascii="Times New Roman" w:eastAsia="Times New Roman" w:hAnsi="Times New Roman" w:cs="Times New Roman"/>
+          <w:color w:val="000000"/>
+          <w:highlight w:val="lightGray"/>
+          <w:lang w:eastAsia="cs-CZ"/>
+        </w:rPr>
+        <w:t>…………………………</w:t>
       </w:r>
       <w:proofErr w:type="gramStart"/>
       <w:r>
         <w:rPr>
           <w:rFonts w:ascii="Times New Roman" w:eastAsia="Times New Roman" w:hAnsi="Times New Roman" w:cs="Times New Roman"/>
           <w:color w:val="000000"/>
+          <w:highlight w:val="lightGray"/>
           <w:lang w:eastAsia="cs-CZ"/>
         </w:rPr>
         <w:t>…...…</w:t>
@@ -194,39 +339,19 @@
         <w:rPr>
           <w:rFonts w:ascii="Times New Roman" w:eastAsia="Times New Roman" w:hAnsi="Times New Roman" w:cs="Times New Roman"/>
           <w:color w:val="000000"/>
-          <w:lang w:eastAsia="cs-CZ"/>
-        </w:rPr>
-        <w:t xml:space="preserve">…………………………………………………....., </w:t>
-      </w:r>
-    </w:p>
-    <w:p>
-      <w:pPr>
-        <w:spacing w:after="0" w:line="240" w:lineRule="auto"/>
-        <w:rPr>
-          <w:rFonts w:ascii="Times New Roman" w:eastAsia="Times New Roman" w:hAnsi="Times New Roman" w:cs="Times New Roman"/>
-          <w:sz w:val="24"/>
-          <w:szCs w:val="24"/>
-          <w:lang w:eastAsia="cs-CZ"/>
-        </w:rPr>
-      </w:pPr>
-      <w:r>
-        <w:rPr>
-          <w:rFonts w:ascii="Times New Roman" w:eastAsia="Times New Roman" w:hAnsi="Times New Roman" w:cs="Times New Roman"/>
-          <w:color w:val="000000"/>
-          <w:lang w:eastAsia="cs-CZ"/>
-        </w:rPr>
-        <w:t>narozen-á / IČO, DIČ : ……………………………………………………………………</w:t>
-      </w:r>
-      <w:proofErr w:type="gramStart"/>
-      <w:r>
-        <w:rPr>
-          <w:rFonts w:ascii="Times New Roman" w:eastAsia="Times New Roman" w:hAnsi="Times New Roman" w:cs="Times New Roman"/>
-          <w:color w:val="000000"/>
-          <w:lang w:eastAsia="cs-CZ"/>
-        </w:rPr>
-        <w:t>…...,</w:t>
-      </w:r>
-      <w:proofErr w:type="gramEnd"/>
+          <w:highlight w:val="lightGray"/>
+          <w:lang w:eastAsia="cs-CZ"/>
+        </w:rPr>
+        <w:t>...</w:t>
+      </w:r>
+      <w:r>
+        <w:rPr>
+          <w:rFonts w:ascii="Times New Roman" w:eastAsia="Times New Roman" w:hAnsi="Times New Roman" w:cs="Times New Roman"/>
+          <w:color w:val="000000"/>
+          <w:lang w:eastAsia="cs-CZ"/>
+        </w:rPr>
+        <w:t>,</w:t>
+      </w:r>
     </w:p>
     <w:p>
       <w:pPr>
@@ -372,30 +497,6 @@
           <w:lang w:eastAsia="cs-CZ"/>
         </w:rPr>
       </w:pPr>
-    </w:p>
-    <w:p>
-      <w:pPr>
-        <w:spacing w:after="0" w:line="240" w:lineRule="auto"/>
-        <w:jc w:val="both"/>
-        <w:rPr>
-          <w:rFonts w:ascii="Times New Roman" w:eastAsia="Times New Roman" w:hAnsi="Times New Roman" w:cs="Times New Roman"/>
-          <w:sz w:val="24"/>
-          <w:szCs w:val="24"/>
-          <w:lang w:eastAsia="cs-CZ"/>
-        </w:rPr>
-      </w:pPr>
-    </w:p>
-    <w:p>
-      <w:pPr>
-        <w:spacing w:after="0" w:line="240" w:lineRule="auto"/>
-        <w:jc w:val="both"/>
-        <w:rPr>
-          <w:rFonts w:ascii="Times New Roman" w:eastAsia="Times New Roman" w:hAnsi="Times New Roman" w:cs="Times New Roman"/>
-          <w:sz w:val="24"/>
-          <w:szCs w:val="24"/>
-          <w:lang w:eastAsia="cs-CZ"/>
-        </w:rPr>
-      </w:pPr>
       <w:r>
         <w:rPr>
           <w:rFonts w:ascii="Times New Roman" w:eastAsia="Times New Roman" w:hAnsi="Times New Roman" w:cs="Times New Roman"/>
@@ -472,8 +573,18 @@
           <w:color w:val="000000"/>
           <w:lang w:eastAsia="cs-CZ"/>
         </w:rPr>
-        <w:t>zastoupena Ing. Petrem Knížkem, náměstkem sekce DaT</w:t>
-      </w:r>
+        <w:t xml:space="preserve">zastoupena Ing. Petrem Knížkem, náměstkem sekce </w:t>
+      </w:r>
+      <w:proofErr w:type="spellStart"/>
+      <w:r>
+        <w:rPr>
+          <w:rFonts w:ascii="Times New Roman" w:eastAsia="Times New Roman" w:hAnsi="Times New Roman" w:cs="Times New Roman"/>
+          <w:color w:val="000000"/>
+          <w:lang w:eastAsia="cs-CZ"/>
+        </w:rPr>
+        <w:t>DaT</w:t>
+      </w:r>
+      <w:proofErr w:type="spellEnd"/>
     </w:p>
     <w:p>
       <w:pPr>
@@ -577,29 +688,6 @@
         </w:rPr>
         <w:t xml:space="preserve"> </w:t>
       </w:r>
-    </w:p>
-    <w:p>
-      <w:pPr>
-        <w:spacing w:before="40" w:after="0" w:line="240" w:lineRule="auto"/>
-        <w:jc w:val="both"/>
-        <w:rPr>
-          <w:rFonts w:ascii="Times New Roman" w:eastAsia="Times New Roman" w:hAnsi="Times New Roman" w:cs="Times New Roman"/>
-          <w:color w:val="000000"/>
-          <w:lang w:eastAsia="cs-CZ"/>
-        </w:rPr>
-      </w:pPr>
-    </w:p>
-    <w:p>
-      <w:pPr>
-        <w:spacing w:before="40" w:after="0" w:line="240" w:lineRule="auto"/>
-        <w:jc w:val="both"/>
-        <w:rPr>
-          <w:rFonts w:ascii="Times New Roman" w:eastAsia="Times New Roman" w:hAnsi="Times New Roman" w:cs="Times New Roman"/>
-          <w:sz w:val="24"/>
-          <w:szCs w:val="24"/>
-          <w:lang w:eastAsia="cs-CZ"/>
-        </w:rPr>
-      </w:pPr>
     </w:p>
     <w:p>
       <w:pPr>
@@ -709,15 +797,51 @@
           <w:color w:val="000000"/>
           <w:lang w:eastAsia="cs-CZ"/>
         </w:rPr>
-        <w:t xml:space="preserve"> (ve smyslu ust. </w:t>
-      </w:r>
-      <w:r>
-        <w:rPr>
-          <w:rFonts w:ascii="Times New Roman" w:eastAsia="Times New Roman" w:hAnsi="Times New Roman" w:cs="Times New Roman"/>
-          <w:color w:val="000000"/>
-          <w:lang w:eastAsia="cs-CZ"/>
-        </w:rPr>
-        <w:t xml:space="preserve">§2371 a násl. občanského zákoníku, ve spojení s ust. </w:t>
+        <w:t xml:space="preserve"> (ve smyslu </w:t>
+      </w:r>
+      <w:proofErr w:type="spellStart"/>
+      <w:r>
+        <w:rPr>
+          <w:rFonts w:ascii="Times New Roman" w:eastAsia="Times New Roman" w:hAnsi="Times New Roman" w:cs="Times New Roman"/>
+          <w:color w:val="000000"/>
+          <w:lang w:eastAsia="cs-CZ"/>
+        </w:rPr>
+        <w:t>ust</w:t>
+      </w:r>
+      <w:proofErr w:type="spellEnd"/>
+      <w:r>
+        <w:rPr>
+          <w:rFonts w:ascii="Times New Roman" w:eastAsia="Times New Roman" w:hAnsi="Times New Roman" w:cs="Times New Roman"/>
+          <w:color w:val="000000"/>
+          <w:lang w:eastAsia="cs-CZ"/>
+        </w:rPr>
+        <w:t xml:space="preserve">. </w:t>
+      </w:r>
+      <w:r>
+        <w:rPr>
+          <w:rFonts w:ascii="Times New Roman" w:eastAsia="Times New Roman" w:hAnsi="Times New Roman" w:cs="Times New Roman"/>
+          <w:color w:val="000000"/>
+          <w:lang w:eastAsia="cs-CZ"/>
+        </w:rPr>
+        <w:t>§2371 a násl. občanského zákoníku, ve spojení s </w:t>
+      </w:r>
+      <w:proofErr w:type="spellStart"/>
+      <w:r>
+        <w:rPr>
+          <w:rFonts w:ascii="Times New Roman" w:eastAsia="Times New Roman" w:hAnsi="Times New Roman" w:cs="Times New Roman"/>
+          <w:color w:val="000000"/>
+          <w:lang w:eastAsia="cs-CZ"/>
+        </w:rPr>
+        <w:t>ust</w:t>
+      </w:r>
+      <w:proofErr w:type="spellEnd"/>
+      <w:r>
+        <w:rPr>
+          <w:rFonts w:ascii="Times New Roman" w:eastAsia="Times New Roman" w:hAnsi="Times New Roman" w:cs="Times New Roman"/>
+          <w:color w:val="000000"/>
+          <w:lang w:eastAsia="cs-CZ"/>
+        </w:rPr>
+        <w:t xml:space="preserve">. </w:t>
       </w:r>
       <w:r>
         <w:rPr>
@@ -749,7 +873,25 @@
           <w:color w:val="000000"/>
           <w:lang w:eastAsia="cs-CZ"/>
         </w:rPr>
-        <w:t xml:space="preserve"> veřejně přístupných elektronických online zdrojů, umístěných na těchto doménách včetně poddomén:</w:t>
+        <w:t xml:space="preserve"> veřejně přístupných elektronických online zdrojů, umístěných na těchto doménách včetně </w:t>
+      </w:r>
+      <w:proofErr w:type="spellStart"/>
+      <w:r>
+        <w:rPr>
+          <w:rFonts w:ascii="Times New Roman" w:eastAsia="Times New Roman" w:hAnsi="Times New Roman" w:cs="Times New Roman"/>
+          <w:color w:val="000000"/>
+          <w:lang w:eastAsia="cs-CZ"/>
+        </w:rPr>
+        <w:t>poddomén</w:t>
+      </w:r>
+      <w:proofErr w:type="spellEnd"/>
+      <w:r>
+        <w:rPr>
+          <w:rFonts w:ascii="Times New Roman" w:eastAsia="Times New Roman" w:hAnsi="Times New Roman" w:cs="Times New Roman"/>
+          <w:color w:val="000000"/>
+          <w:lang w:eastAsia="cs-CZ"/>
+        </w:rPr>
+        <w:t>:</w:t>
       </w:r>
     </w:p>
     <w:p>
@@ -776,20 +918,19 @@
         <w:rPr>
           <w:rFonts w:ascii="Times New Roman" w:eastAsia="Times New Roman" w:hAnsi="Times New Roman" w:cs="Times New Roman"/>
           <w:color w:val="000000"/>
-          <w:highlight w:val="yellow"/>
-          <w:lang w:eastAsia="cs-CZ"/>
-        </w:rPr>
-        <w:t>………………………………………………………….……</w:t>
-      </w:r>
-      <w:proofErr w:type="gramStart"/>
-      <w:r>
-        <w:rPr>
-          <w:rFonts w:ascii="Times New Roman" w:eastAsia="Times New Roman" w:hAnsi="Times New Roman" w:cs="Times New Roman"/>
-          <w:color w:val="000000"/>
-          <w:highlight w:val="yellow"/>
-          <w:lang w:eastAsia="cs-CZ"/>
-        </w:rPr>
-        <w:t>…..</w:t>
+          <w:highlight w:val="lightGray"/>
+          <w:lang w:eastAsia="cs-CZ"/>
+        </w:rPr>
+        <w:t>………………………………………………………….………</w:t>
+      </w:r>
+      <w:r>
+        <w:rPr>
+          <w:rFonts w:ascii="Times New Roman" w:eastAsia="Times New Roman" w:hAnsi="Times New Roman" w:cs="Times New Roman"/>
+          <w:color w:val="000000"/>
+          <w:highlight w:val="lightGray"/>
+          <w:lang w:eastAsia="cs-CZ"/>
+        </w:rPr>
+        <w:t>……</w:t>
       </w:r>
       <w:r>
         <w:rPr>
@@ -799,7 +940,6 @@
         </w:rPr>
         <w:t>,</w:t>
       </w:r>
-      <w:proofErr w:type="gramEnd"/>
     </w:p>
     <w:p>
       <w:pPr>
@@ -835,47 +975,43 @@
           <w:color w:val="000000"/>
           <w:lang w:eastAsia="cs-CZ"/>
         </w:rPr>
-        <w:t xml:space="preserve"> </w:t>
-      </w:r>
-      <w:r>
-        <w:rPr>
-          <w:rFonts w:ascii="Times New Roman" w:eastAsia="Times New Roman" w:hAnsi="Times New Roman" w:cs="Times New Roman"/>
-          <w:color w:val="000000"/>
-          <w:lang w:eastAsia="cs-CZ"/>
-        </w:rPr>
-        <w:t>(</w:t>
-      </w:r>
-      <w:r>
-        <w:rPr>
-          <w:rFonts w:ascii="Times New Roman" w:eastAsia="Times New Roman" w:hAnsi="Times New Roman" w:cs="Times New Roman"/>
-          <w:color w:val="000000"/>
-          <w:lang w:eastAsia="cs-CZ"/>
-        </w:rPr>
-        <w:t xml:space="preserve">ve smyslu ust. </w:t>
-      </w:r>
-      <w:r>
-        <w:rPr>
-          <w:rFonts w:ascii="Times New Roman" w:eastAsia="Times New Roman" w:hAnsi="Times New Roman" w:cs="Times New Roman"/>
-          <w:color w:val="000000"/>
-          <w:lang w:eastAsia="cs-CZ"/>
-        </w:rPr>
-        <w:t>§ 2389 občanského zákoníku</w:t>
-      </w:r>
-      <w:r>
-        <w:rPr>
-          <w:rFonts w:ascii="Times New Roman" w:eastAsia="Times New Roman" w:hAnsi="Times New Roman" w:cs="Times New Roman"/>
-          <w:color w:val="000000"/>
-          <w:lang w:eastAsia="cs-CZ"/>
-        </w:rPr>
-        <w:t>, ve spojení s ust. §88 a násl. autorského zákona</w:t>
-      </w:r>
-      <w:r>
-        <w:rPr>
-          <w:rFonts w:ascii="Times New Roman" w:eastAsia="Times New Roman" w:hAnsi="Times New Roman" w:cs="Times New Roman"/>
-          <w:color w:val="000000"/>
-          <w:lang w:eastAsia="cs-CZ"/>
-        </w:rPr>
-        <w:t>)</w:t>
+        <w:t xml:space="preserve"> (ve smyslu </w:t>
+      </w:r>
+      <w:proofErr w:type="spellStart"/>
+      <w:r>
+        <w:rPr>
+          <w:rFonts w:ascii="Times New Roman" w:eastAsia="Times New Roman" w:hAnsi="Times New Roman" w:cs="Times New Roman"/>
+          <w:color w:val="000000"/>
+          <w:lang w:eastAsia="cs-CZ"/>
+        </w:rPr>
+        <w:t>ust</w:t>
+      </w:r>
+      <w:proofErr w:type="spellEnd"/>
+      <w:r>
+        <w:rPr>
+          <w:rFonts w:ascii="Times New Roman" w:eastAsia="Times New Roman" w:hAnsi="Times New Roman" w:cs="Times New Roman"/>
+          <w:color w:val="000000"/>
+          <w:lang w:eastAsia="cs-CZ"/>
+        </w:rPr>
+        <w:t>. § 2389 občanského zákoníku, ve spojení s </w:t>
+      </w:r>
+      <w:proofErr w:type="spellStart"/>
+      <w:r>
+        <w:rPr>
+          <w:rFonts w:ascii="Times New Roman" w:eastAsia="Times New Roman" w:hAnsi="Times New Roman" w:cs="Times New Roman"/>
+          <w:color w:val="000000"/>
+          <w:lang w:eastAsia="cs-CZ"/>
+        </w:rPr>
+        <w:t>ust</w:t>
+      </w:r>
+      <w:proofErr w:type="spellEnd"/>
+      <w:r>
+        <w:rPr>
+          <w:rFonts w:ascii="Times New Roman" w:eastAsia="Times New Roman" w:hAnsi="Times New Roman" w:cs="Times New Roman"/>
+          <w:color w:val="000000"/>
+          <w:lang w:eastAsia="cs-CZ"/>
+        </w:rPr>
+        <w:t>. §88 a násl. autorského zákona)</w:t>
       </w:r>
       <w:r>
         <w:rPr>
@@ -915,18 +1051,16 @@
           <w:color w:val="000000"/>
           <w:lang w:eastAsia="cs-CZ"/>
         </w:rPr>
-        <w:t xml:space="preserve">. Elektronické online zdroje uvedené v tomto článku I.,, </w:t>
-      </w:r>
-      <w:proofErr w:type="gramStart"/>
-      <w:r>
-        <w:rPr>
-          <w:rFonts w:ascii="Times New Roman" w:eastAsia="Times New Roman" w:hAnsi="Times New Roman" w:cs="Times New Roman"/>
-          <w:color w:val="000000"/>
-          <w:lang w:eastAsia="cs-CZ"/>
-        </w:rPr>
-        <w:t>odst.1 jsou</w:t>
-      </w:r>
-      <w:proofErr w:type="gramEnd"/>
+        <w:t>. Elektronické online zdroje uvedené v tomto článku I.,</w:t>
+      </w:r>
+      <w:r>
+        <w:rPr>
+          <w:rFonts w:ascii="Times New Roman" w:eastAsia="Times New Roman" w:hAnsi="Times New Roman" w:cs="Times New Roman"/>
+          <w:color w:val="000000"/>
+          <w:lang w:eastAsia="cs-CZ"/>
+        </w:rPr>
+        <w:t xml:space="preserve"> odst. 1 jsou</w:t>
+      </w:r>
       <w:r>
         <w:rPr>
           <w:rFonts w:ascii="Times New Roman" w:eastAsia="Times New Roman" w:hAnsi="Times New Roman" w:cs="Times New Roman"/>
@@ -1023,17 +1157,23 @@
           <w:color w:val="000000"/>
           <w:lang w:eastAsia="cs-CZ"/>
         </w:rPr>
-        <w:t>, které navrhova</w:t>
-      </w:r>
-      <w:bookmarkStart w:id="0" w:name="_GoBack"/>
-      <w:bookmarkEnd w:id="0"/>
-      <w:r>
-        <w:rPr>
-          <w:rFonts w:ascii="Times New Roman" w:eastAsia="Times New Roman" w:hAnsi="Times New Roman" w:cs="Times New Roman"/>
-          <w:color w:val="000000"/>
-          <w:lang w:eastAsia="cs-CZ"/>
-        </w:rPr>
-        <w:t>tel na doménách uvedených v článku č. I  této smlouvy veřejně sděloval a vydal před uzavřením této smlouvy.</w:t>
+        <w:t>, které navrhovatel na doménách uvedených v</w:t>
+      </w:r>
+      <w:r>
+        <w:rPr>
+          <w:rFonts w:ascii="Times New Roman" w:eastAsia="Times New Roman" w:hAnsi="Times New Roman" w:cs="Times New Roman"/>
+          <w:color w:val="000000"/>
+          <w:lang w:eastAsia="cs-CZ"/>
+        </w:rPr>
+        <w:t> </w:t>
+      </w:r>
+      <w:r>
+        <w:rPr>
+          <w:rFonts w:ascii="Times New Roman" w:eastAsia="Times New Roman" w:hAnsi="Times New Roman" w:cs="Times New Roman"/>
+          <w:color w:val="000000"/>
+          <w:lang w:eastAsia="cs-CZ"/>
+        </w:rPr>
+        <w:t>článku č. I  této smlouvy veřejně sděloval a vydal před uzavřením této smlouvy.</w:t>
       </w:r>
     </w:p>
     <w:p>
@@ -1045,18 +1185,6 @@
         <w:rPr>
           <w:rFonts w:ascii="Times New Roman" w:eastAsia="Times New Roman" w:hAnsi="Times New Roman" w:cs="Times New Roman"/>
           <w:color w:val="000000"/>
-          <w:lang w:eastAsia="cs-CZ"/>
-        </w:rPr>
-      </w:pPr>
-    </w:p>
-    <w:p>
-      <w:pPr>
-        <w:spacing w:after="0" w:line="240" w:lineRule="auto"/>
-        <w:jc w:val="center"/>
-        <w:rPr>
-          <w:rFonts w:ascii="Times New Roman" w:eastAsia="Times New Roman" w:hAnsi="Times New Roman" w:cs="Times New Roman"/>
-          <w:sz w:val="24"/>
-          <w:szCs w:val="24"/>
           <w:lang w:eastAsia="cs-CZ"/>
         </w:rPr>
       </w:pPr>
@@ -1225,7 +1353,39 @@
           <w:color w:val="000000"/>
           <w:lang w:eastAsia="cs-CZ"/>
         </w:rPr>
-        <w:t xml:space="preserve"> autorským právem, právem souvisejícím s právem autorským anebo zvláštním právem k databázi, navrhovatel tímto výslovně prohlašuje, že uděluje Národní knihovně ČR licenci k užití takového díla</w:t>
+        <w:t xml:space="preserve"> autorským právem, právem souvisejícím s právem autorským anebo zvláštním právem k</w:t>
+      </w:r>
+      <w:r>
+        <w:rPr>
+          <w:rFonts w:ascii="Times New Roman" w:eastAsia="Times New Roman" w:hAnsi="Times New Roman" w:cs="Times New Roman"/>
+          <w:color w:val="000000"/>
+          <w:lang w:eastAsia="cs-CZ"/>
+        </w:rPr>
+        <w:t> </w:t>
+      </w:r>
+      <w:r>
+        <w:rPr>
+          <w:rFonts w:ascii="Times New Roman" w:eastAsia="Times New Roman" w:hAnsi="Times New Roman" w:cs="Times New Roman"/>
+          <w:color w:val="000000"/>
+          <w:lang w:eastAsia="cs-CZ"/>
+        </w:rPr>
+        <w:t>databázi, navrhovatel tímto výslovně prohlašuje, že uděluje Národní knihovně ČR licenci k</w:t>
+      </w:r>
+      <w:r>
+        <w:rPr>
+          <w:rFonts w:ascii="Times New Roman" w:eastAsia="Times New Roman" w:hAnsi="Times New Roman" w:cs="Times New Roman"/>
+          <w:color w:val="000000"/>
+          <w:lang w:eastAsia="cs-CZ"/>
+        </w:rPr>
+        <w:t> </w:t>
+      </w:r>
+      <w:r>
+        <w:rPr>
+          <w:rFonts w:ascii="Times New Roman" w:eastAsia="Times New Roman" w:hAnsi="Times New Roman" w:cs="Times New Roman"/>
+          <w:color w:val="000000"/>
+          <w:lang w:eastAsia="cs-CZ"/>
+        </w:rPr>
+        <w:t>užití takového díla</w:t>
       </w:r>
       <w:r>
         <w:rPr>
@@ -1235,16 +1395,14 @@
         </w:rPr>
         <w:t xml:space="preserve"> (v rozsahu dle čl. I., </w:t>
       </w:r>
-      <w:proofErr w:type="gramStart"/>
-      <w:r>
-        <w:rPr>
-          <w:rFonts w:ascii="Times New Roman" w:eastAsia="Times New Roman" w:hAnsi="Times New Roman" w:cs="Times New Roman"/>
-          <w:color w:val="000000"/>
-          <w:lang w:eastAsia="cs-CZ"/>
-        </w:rPr>
-        <w:t>odst.1 této</w:t>
-      </w:r>
-      <w:proofErr w:type="gramEnd"/>
+      <w:r>
+        <w:rPr>
+          <w:rFonts w:ascii="Times New Roman" w:eastAsia="Times New Roman" w:hAnsi="Times New Roman" w:cs="Times New Roman"/>
+          <w:color w:val="000000"/>
+          <w:lang w:eastAsia="cs-CZ"/>
+        </w:rPr>
+        <w:t>odst. 1 této</w:t>
+      </w:r>
       <w:r>
         <w:rPr>
           <w:rFonts w:ascii="Times New Roman" w:eastAsia="Times New Roman" w:hAnsi="Times New Roman" w:cs="Times New Roman"/>
@@ -1275,7 +1433,6 @@
           <w:color w:val="000000"/>
           <w:lang w:eastAsia="cs-CZ"/>
         </w:rPr>
-        <w:lastRenderedPageBreak/>
         <w:t>Nositel práv prohlašuje, že autorská práva, která jsou předmětem této smlouvy, mu k dílu náleží bez jakéhokoli omezení a že nemá závazky, které by bránily poskytnutí licence Národní knihovně ČR tak, jak činí nositel práv touto smlouvou.</w:t>
       </w:r>
     </w:p>
@@ -1300,7 +1457,25 @@
           <w:color w:val="000000"/>
           <w:lang w:eastAsia="cs-CZ"/>
         </w:rPr>
-        <w:t xml:space="preserve">Národní knihovna ČR je oprávněna vytvářet rozmnoženiny díla pro archivní a konzervační účely dle ust. </w:t>
+        <w:t xml:space="preserve">Národní knihovna ČR je oprávněna vytvářet rozmnoženiny díla pro archivní a konzervační účely dle </w:t>
+      </w:r>
+      <w:proofErr w:type="spellStart"/>
+      <w:r>
+        <w:rPr>
+          <w:rFonts w:ascii="Times New Roman" w:eastAsia="Times New Roman" w:hAnsi="Times New Roman" w:cs="Times New Roman"/>
+          <w:color w:val="000000"/>
+          <w:lang w:eastAsia="cs-CZ"/>
+        </w:rPr>
+        <w:t>ust</w:t>
+      </w:r>
+      <w:proofErr w:type="spellEnd"/>
+      <w:r>
+        <w:rPr>
+          <w:rFonts w:ascii="Times New Roman" w:eastAsia="Times New Roman" w:hAnsi="Times New Roman" w:cs="Times New Roman"/>
+          <w:color w:val="000000"/>
+          <w:lang w:eastAsia="cs-CZ"/>
+        </w:rPr>
+        <w:t xml:space="preserve">. </w:t>
       </w:r>
       <w:r>
         <w:rPr>
@@ -1334,6 +1509,18 @@
           <w:lang w:eastAsia="cs-CZ"/>
         </w:rPr>
       </w:pPr>
+    </w:p>
+    <w:p>
+      <w:pPr>
+        <w:spacing w:after="0" w:line="240" w:lineRule="auto"/>
+        <w:jc w:val="center"/>
+        <w:rPr>
+          <w:rFonts w:ascii="Times New Roman" w:eastAsia="Times New Roman" w:hAnsi="Times New Roman" w:cs="Times New Roman"/>
+          <w:sz w:val="24"/>
+          <w:szCs w:val="24"/>
+          <w:lang w:eastAsia="cs-CZ"/>
+        </w:rPr>
+      </w:pPr>
       <w:r>
         <w:rPr>
           <w:rFonts w:ascii="Times New Roman" w:eastAsia="Times New Roman" w:hAnsi="Times New Roman" w:cs="Times New Roman"/>
@@ -1344,45 +1531,7 @@
           <w:szCs w:val="24"/>
           <w:lang w:eastAsia="cs-CZ"/>
         </w:rPr>
-        <w:t xml:space="preserve"> </w:t>
-      </w:r>
-    </w:p>
-    <w:p>
-      <w:pPr>
-        <w:spacing w:after="0" w:line="240" w:lineRule="auto"/>
-        <w:jc w:val="center"/>
-        <w:rPr>
-          <w:rFonts w:ascii="Times New Roman" w:eastAsia="Times New Roman" w:hAnsi="Times New Roman" w:cs="Times New Roman"/>
-          <w:b/>
-          <w:bCs/>
-          <w:color w:val="000000"/>
-          <w:sz w:val="24"/>
-          <w:szCs w:val="24"/>
-          <w:lang w:eastAsia="cs-CZ"/>
-        </w:rPr>
-      </w:pPr>
-    </w:p>
-    <w:p>
-      <w:pPr>
-        <w:spacing w:after="0" w:line="240" w:lineRule="auto"/>
-        <w:jc w:val="center"/>
-        <w:rPr>
-          <w:rFonts w:ascii="Times New Roman" w:eastAsia="Times New Roman" w:hAnsi="Times New Roman" w:cs="Times New Roman"/>
-          <w:sz w:val="24"/>
-          <w:szCs w:val="24"/>
-          <w:lang w:eastAsia="cs-CZ"/>
-        </w:rPr>
-      </w:pPr>
-      <w:r>
-        <w:rPr>
-          <w:rFonts w:ascii="Times New Roman" w:eastAsia="Times New Roman" w:hAnsi="Times New Roman" w:cs="Times New Roman"/>
-          <w:b/>
-          <w:bCs/>
-          <w:color w:val="000000"/>
-          <w:sz w:val="24"/>
-          <w:szCs w:val="24"/>
-          <w:lang w:eastAsia="cs-CZ"/>
-        </w:rPr>
+        <w:lastRenderedPageBreak/>
         <w:t>článek III.</w:t>
       </w:r>
     </w:p>
@@ -1463,16 +1612,14 @@
         </w:rPr>
         <w:t xml:space="preserve">v rozsahu čl. I., </w:t>
       </w:r>
-      <w:proofErr w:type="gramStart"/>
-      <w:r>
-        <w:rPr>
-          <w:rFonts w:ascii="Times New Roman" w:eastAsia="Times New Roman" w:hAnsi="Times New Roman" w:cs="Times New Roman"/>
-          <w:color w:val="000000"/>
-          <w:lang w:eastAsia="cs-CZ"/>
-        </w:rPr>
-        <w:t>odst.1 této</w:t>
-      </w:r>
-      <w:proofErr w:type="gramEnd"/>
+      <w:r>
+        <w:rPr>
+          <w:rFonts w:ascii="Times New Roman" w:eastAsia="Times New Roman" w:hAnsi="Times New Roman" w:cs="Times New Roman"/>
+          <w:color w:val="000000"/>
+          <w:lang w:eastAsia="cs-CZ"/>
+        </w:rPr>
+        <w:t>odst. 1 této</w:t>
+      </w:r>
       <w:r>
         <w:rPr>
           <w:rFonts w:ascii="Times New Roman" w:eastAsia="Times New Roman" w:hAnsi="Times New Roman" w:cs="Times New Roman"/>
@@ -1545,7 +1692,23 @@
           <w:color w:val="000000"/>
           <w:lang w:eastAsia="cs-CZ"/>
         </w:rPr>
-        <w:t xml:space="preserve"> z domén uv</w:t>
+        <w:t xml:space="preserve"> z</w:t>
+      </w:r>
+      <w:r>
+        <w:rPr>
+          <w:rFonts w:ascii="Times New Roman" w:eastAsia="Times New Roman" w:hAnsi="Times New Roman" w:cs="Times New Roman"/>
+          <w:color w:val="000000"/>
+          <w:lang w:eastAsia="cs-CZ"/>
+        </w:rPr>
+        <w:t> </w:t>
+      </w:r>
+      <w:r>
+        <w:rPr>
+          <w:rFonts w:ascii="Times New Roman" w:eastAsia="Times New Roman" w:hAnsi="Times New Roman" w:cs="Times New Roman"/>
+          <w:color w:val="000000"/>
+          <w:lang w:eastAsia="cs-CZ"/>
+        </w:rPr>
+        <w:t>domén uv</w:t>
       </w:r>
       <w:r>
         <w:rPr>
@@ -1555,24 +1718,14 @@
         </w:rPr>
         <w:t xml:space="preserve">edených v článku č. I, </w:t>
       </w:r>
-      <w:proofErr w:type="gramStart"/>
-      <w:r>
-        <w:rPr>
-          <w:rFonts w:ascii="Times New Roman" w:eastAsia="Times New Roman" w:hAnsi="Times New Roman" w:cs="Times New Roman"/>
-          <w:color w:val="000000"/>
-          <w:lang w:eastAsia="cs-CZ"/>
-        </w:rPr>
-        <w:t xml:space="preserve">odst.1 </w:t>
-      </w:r>
-      <w:r>
-        <w:rPr>
-          <w:rFonts w:ascii="Times New Roman" w:eastAsia="Times New Roman" w:hAnsi="Times New Roman" w:cs="Times New Roman"/>
-          <w:color w:val="000000"/>
-          <w:lang w:eastAsia="cs-CZ"/>
-        </w:rPr>
-        <w:t>této</w:t>
-      </w:r>
-      <w:proofErr w:type="gramEnd"/>
+      <w:r>
+        <w:rPr>
+          <w:rFonts w:ascii="Times New Roman" w:eastAsia="Times New Roman" w:hAnsi="Times New Roman" w:cs="Times New Roman"/>
+          <w:color w:val="000000"/>
+          <w:lang w:eastAsia="cs-CZ"/>
+        </w:rPr>
+        <w:t>odst. 1 této</w:t>
+      </w:r>
       <w:r>
         <w:rPr>
           <w:rFonts w:ascii="Times New Roman" w:eastAsia="Times New Roman" w:hAnsi="Times New Roman" w:cs="Times New Roman"/>
@@ -1684,8 +1837,18 @@
           <w:color w:val="000000"/>
           <w:lang w:eastAsia="cs-CZ"/>
         </w:rPr>
-        <w:t>analog. k ust</w:t>
-      </w:r>
+        <w:t>analog. k </w:t>
+      </w:r>
+      <w:proofErr w:type="spellStart"/>
+      <w:r>
+        <w:rPr>
+          <w:rFonts w:ascii="Times New Roman" w:eastAsia="Times New Roman" w:hAnsi="Times New Roman" w:cs="Times New Roman"/>
+          <w:color w:val="000000"/>
+          <w:lang w:eastAsia="cs-CZ"/>
+        </w:rPr>
+        <w:t>ust</w:t>
+      </w:r>
+      <w:proofErr w:type="spellEnd"/>
       <w:proofErr w:type="gramEnd"/>
       <w:r>
         <w:rPr>
@@ -1693,15 +1856,7 @@
           <w:color w:val="000000"/>
           <w:lang w:eastAsia="cs-CZ"/>
         </w:rPr>
-        <w:t>. §2371, věta první, občanského zákoníku)</w:t>
-      </w:r>
-      <w:r>
-        <w:rPr>
-          <w:rFonts w:ascii="Times New Roman" w:eastAsia="Times New Roman" w:hAnsi="Times New Roman" w:cs="Times New Roman"/>
-          <w:color w:val="000000"/>
-          <w:lang w:eastAsia="cs-CZ"/>
-        </w:rPr>
-        <w:t>, tudíž t</w:t>
+        <w:t>. §2371, věta první, občanského zákoníku), tudíž t</w:t>
       </w:r>
       <w:r>
         <w:rPr>
@@ -1770,22 +1925,6 @@
     </w:p>
     <w:p>
       <w:pPr>
-        <w:numPr>
-          <w:ilvl w:val="0"/>
-          <w:numId w:val="4"/>
-        </w:numPr>
-        <w:spacing w:after="0" w:line="240" w:lineRule="auto"/>
-        <w:jc w:val="both"/>
-        <w:textAlignment w:val="baseline"/>
-        <w:rPr>
-          <w:rFonts w:ascii="Times New Roman" w:eastAsia="Times New Roman" w:hAnsi="Times New Roman" w:cs="Times New Roman"/>
-          <w:color w:val="000000"/>
-          <w:lang w:eastAsia="cs-CZ"/>
-        </w:rPr>
-      </w:pPr>
-    </w:p>
-    <w:p>
-      <w:pPr>
         <w:spacing w:after="0" w:line="240" w:lineRule="auto"/>
         <w:jc w:val="both"/>
         <w:rPr>
@@ -1843,6 +1982,7 @@
           <w:lang w:eastAsia="cs-CZ"/>
         </w:rPr>
       </w:pPr>
+      <w:proofErr w:type="spellStart"/>
       <w:r>
         <w:rPr>
           <w:rFonts w:ascii="Times New Roman" w:eastAsia="Times New Roman" w:hAnsi="Times New Roman" w:cs="Times New Roman"/>
@@ -1855,6 +1995,7 @@
         </w:rPr>
         <w:t>Bezúplatnost</w:t>
       </w:r>
+      <w:proofErr w:type="spellEnd"/>
     </w:p>
     <w:p>
       <w:pPr>
@@ -1990,16 +2131,28 @@
     </w:p>
     <w:p>
       <w:pPr>
-        <w:spacing w:before="480" w:after="0" w:line="240" w:lineRule="auto"/>
-        <w:jc w:val="center"/>
-        <w:outlineLvl w:val="0"/>
+        <w:spacing w:after="0" w:line="240" w:lineRule="auto"/>
+        <w:ind w:left="360"/>
         <w:rPr>
           <w:rFonts w:ascii="Times New Roman" w:eastAsia="Times New Roman" w:hAnsi="Times New Roman" w:cs="Times New Roman"/>
           <w:b/>
           <w:bCs/>
-          <w:kern w:val="36"/>
-          <w:sz w:val="48"/>
-          <w:szCs w:val="48"/>
+          <w:color w:val="000000"/>
+          <w:sz w:val="24"/>
+          <w:szCs w:val="24"/>
+          <w:lang w:eastAsia="cs-CZ"/>
+        </w:rPr>
+      </w:pPr>
+    </w:p>
+    <w:p>
+      <w:pPr>
+        <w:spacing w:after="0" w:line="240" w:lineRule="auto"/>
+        <w:ind w:left="360"/>
+        <w:jc w:val="center"/>
+        <w:rPr>
+          <w:rFonts w:ascii="Times New Roman" w:eastAsia="Times New Roman" w:hAnsi="Times New Roman" w:cs="Times New Roman"/>
+          <w:sz w:val="24"/>
+          <w:szCs w:val="24"/>
           <w:lang w:eastAsia="cs-CZ"/>
         </w:rPr>
       </w:pPr>
@@ -2008,12 +2161,12 @@
           <w:rFonts w:ascii="Times New Roman" w:eastAsia="Times New Roman" w:hAnsi="Times New Roman" w:cs="Times New Roman"/>
           <w:b/>
           <w:bCs/>
-          <w:kern w:val="36"/>
-          <w:sz w:val="48"/>
-          <w:szCs w:val="48"/>
-          <w:lang w:eastAsia="cs-CZ"/>
-        </w:rPr>
-        <w:t> </w:t>
+          <w:color w:val="000000"/>
+          <w:sz w:val="24"/>
+          <w:szCs w:val="24"/>
+          <w:lang w:eastAsia="cs-CZ"/>
+        </w:rPr>
+        <w:t xml:space="preserve">článek </w:t>
       </w:r>
       <w:r>
         <w:rPr>
@@ -2021,12 +2174,11 @@
           <w:b/>
           <w:bCs/>
           <w:color w:val="000000"/>
-          <w:kern w:val="36"/>
-          <w:sz w:val="24"/>
-          <w:szCs w:val="24"/>
-          <w:lang w:eastAsia="cs-CZ"/>
-        </w:rPr>
-        <w:t>článek VI.</w:t>
+          <w:sz w:val="24"/>
+          <w:szCs w:val="24"/>
+          <w:lang w:eastAsia="cs-CZ"/>
+        </w:rPr>
+        <w:t>V.</w:t>
       </w:r>
     </w:p>
     <w:p>
@@ -2185,7 +2337,6 @@
           <w:color w:val="000000"/>
           <w:lang w:eastAsia="cs-CZ"/>
         </w:rPr>
-        <w:lastRenderedPageBreak/>
         <w:t>Smluvní strany se zavazují řešit veškeré případné spory vzniklé z této smlouvy, a to i z nabídky a přijetí nabídky k uzavření smlouvy přednostně mimosoudní cestou, přičemž se za tímto účelem zavazují poskytnout si nezbytnou součinnost.</w:t>
       </w:r>
     </w:p>
@@ -2271,48 +2422,42 @@
     </w:p>
     <w:p>
       <w:pPr>
-        <w:spacing w:after="0" w:line="240" w:lineRule="auto"/>
-        <w:jc w:val="both"/>
-        <w:rPr>
-          <w:rFonts w:ascii="Times New Roman" w:eastAsia="Times New Roman" w:hAnsi="Times New Roman" w:cs="Times New Roman"/>
-          <w:sz w:val="24"/>
-          <w:szCs w:val="24"/>
-          <w:lang w:eastAsia="cs-CZ"/>
-        </w:rPr>
-      </w:pPr>
-      <w:r>
-        <w:rPr>
-          <w:rFonts w:ascii="Times New Roman" w:eastAsia="Times New Roman" w:hAnsi="Times New Roman" w:cs="Times New Roman"/>
-          <w:sz w:val="24"/>
-          <w:szCs w:val="24"/>
-          <w:lang w:eastAsia="cs-CZ"/>
-        </w:rPr>
+        <w:rPr>
+          <w:rFonts w:ascii="Times New Roman" w:eastAsia="Times New Roman" w:hAnsi="Times New Roman" w:cs="Times New Roman"/>
+          <w:color w:val="000000"/>
+          <w:lang w:eastAsia="cs-CZ"/>
+        </w:rPr>
+      </w:pPr>
+      <w:r>
+        <w:rPr>
+          <w:rFonts w:ascii="Times New Roman" w:eastAsia="Times New Roman" w:hAnsi="Times New Roman" w:cs="Times New Roman"/>
+          <w:color w:val="000000"/>
+          <w:lang w:eastAsia="cs-CZ"/>
+        </w:rPr>
+        <w:br w:type="page"/>
+      </w:r>
+    </w:p>
+    <w:p>
+      <w:pPr>
+        <w:spacing w:after="0" w:line="240" w:lineRule="auto"/>
+        <w:jc w:val="both"/>
+        <w:rPr>
+          <w:rFonts w:ascii="Times New Roman" w:eastAsia="Times New Roman" w:hAnsi="Times New Roman" w:cs="Times New Roman"/>
+          <w:sz w:val="24"/>
+          <w:szCs w:val="24"/>
+          <w:lang w:eastAsia="cs-CZ"/>
+        </w:rPr>
+      </w:pPr>
+      <w:r>
+        <w:rPr>
+          <w:rFonts w:ascii="Times New Roman" w:eastAsia="Times New Roman" w:hAnsi="Times New Roman" w:cs="Times New Roman"/>
+          <w:sz w:val="24"/>
+          <w:szCs w:val="24"/>
+          <w:lang w:eastAsia="cs-CZ"/>
+        </w:rPr>
+        <w:lastRenderedPageBreak/>
         <w:t> </w:t>
       </w:r>
-    </w:p>
-    <w:p>
-      <w:pPr>
-        <w:spacing w:after="0" w:line="240" w:lineRule="auto"/>
-        <w:jc w:val="both"/>
-        <w:rPr>
-          <w:rFonts w:ascii="Times New Roman" w:eastAsia="Times New Roman" w:hAnsi="Times New Roman" w:cs="Times New Roman"/>
-          <w:sz w:val="24"/>
-          <w:szCs w:val="24"/>
-          <w:lang w:eastAsia="cs-CZ"/>
-        </w:rPr>
-      </w:pPr>
-    </w:p>
-    <w:p>
-      <w:pPr>
-        <w:spacing w:after="0" w:line="240" w:lineRule="auto"/>
-        <w:jc w:val="both"/>
-        <w:rPr>
-          <w:rFonts w:ascii="Times New Roman" w:eastAsia="Times New Roman" w:hAnsi="Times New Roman" w:cs="Times New Roman"/>
-          <w:sz w:val="24"/>
-          <w:szCs w:val="24"/>
-          <w:lang w:eastAsia="cs-CZ"/>
-        </w:rPr>
-      </w:pPr>
       <w:r>
         <w:rPr>
           <w:rFonts w:ascii="Arial" w:eastAsia="Times New Roman" w:hAnsi="Arial" w:cs="Arial"/>
@@ -2349,18 +2494,59 @@
         <w:jc w:val="both"/>
         <w:rPr>
           <w:rFonts w:ascii="Times New Roman" w:eastAsia="Times New Roman" w:hAnsi="Times New Roman" w:cs="Times New Roman"/>
-          <w:sz w:val="24"/>
-          <w:szCs w:val="24"/>
-          <w:lang w:eastAsia="cs-CZ"/>
-        </w:rPr>
-      </w:pPr>
-      <w:r>
-        <w:rPr>
-          <w:rFonts w:ascii="Times New Roman" w:eastAsia="Times New Roman" w:hAnsi="Times New Roman" w:cs="Times New Roman"/>
-          <w:color w:val="000000"/>
-          <w:lang w:eastAsia="cs-CZ"/>
-        </w:rPr>
-        <w:t xml:space="preserve">Nabídka učiněna nositelem v ……………………….…. </w:t>
+          <w:color w:val="000000"/>
+          <w:lang w:eastAsia="cs-CZ"/>
+        </w:rPr>
+      </w:pPr>
+      <w:r>
+        <w:rPr>
+          <w:rFonts w:ascii="Times New Roman" w:eastAsia="Times New Roman" w:hAnsi="Times New Roman" w:cs="Times New Roman"/>
+          <w:color w:val="000000"/>
+          <w:lang w:eastAsia="cs-CZ"/>
+        </w:rPr>
+        <w:t xml:space="preserve">Nabídka učiněna nositelem </w:t>
+      </w:r>
+    </w:p>
+    <w:p>
+      <w:pPr>
+        <w:spacing w:after="0" w:line="240" w:lineRule="auto"/>
+        <w:jc w:val="both"/>
+        <w:rPr>
+          <w:rFonts w:ascii="Times New Roman" w:eastAsia="Times New Roman" w:hAnsi="Times New Roman" w:cs="Times New Roman"/>
+          <w:color w:val="000000"/>
+          <w:lang w:eastAsia="cs-CZ"/>
+        </w:rPr>
+      </w:pPr>
+    </w:p>
+    <w:p>
+      <w:pPr>
+        <w:spacing w:after="0" w:line="240" w:lineRule="auto"/>
+        <w:jc w:val="both"/>
+        <w:rPr>
+          <w:rFonts w:ascii="Times New Roman" w:eastAsia="Times New Roman" w:hAnsi="Times New Roman" w:cs="Times New Roman"/>
+          <w:color w:val="000000"/>
+          <w:lang w:eastAsia="cs-CZ"/>
+        </w:rPr>
+      </w:pPr>
+    </w:p>
+    <w:p>
+      <w:pPr>
+        <w:spacing w:after="0" w:line="240" w:lineRule="auto"/>
+        <w:jc w:val="both"/>
+        <w:rPr>
+          <w:rFonts w:ascii="Times New Roman" w:eastAsia="Times New Roman" w:hAnsi="Times New Roman" w:cs="Times New Roman"/>
+          <w:sz w:val="24"/>
+          <w:szCs w:val="24"/>
+          <w:lang w:eastAsia="cs-CZ"/>
+        </w:rPr>
+      </w:pPr>
+      <w:r>
+        <w:rPr>
+          <w:rFonts w:ascii="Times New Roman" w:eastAsia="Times New Roman" w:hAnsi="Times New Roman" w:cs="Times New Roman"/>
+          <w:color w:val="000000"/>
+          <w:lang w:eastAsia="cs-CZ"/>
+        </w:rPr>
+        <w:t xml:space="preserve">v ……………...……………. </w:t>
       </w:r>
       <w:proofErr w:type="gramStart"/>
       <w:r>
@@ -2369,7 +2555,17 @@
           <w:color w:val="000000"/>
           <w:lang w:eastAsia="cs-CZ"/>
         </w:rPr>
-        <w:t>dne</w:t>
+        <w:t>dn</w:t>
+      </w:r>
+      <w:bookmarkStart w:id="0" w:name="_GoBack"/>
+      <w:bookmarkEnd w:id="0"/>
+      <w:r>
+        <w:rPr>
+          <w:rFonts w:ascii="Times New Roman" w:eastAsia="Times New Roman" w:hAnsi="Times New Roman" w:cs="Times New Roman"/>
+          <w:color w:val="000000"/>
+          <w:lang w:eastAsia="cs-CZ"/>
+        </w:rPr>
+        <w:t>e</w:t>
       </w:r>
       <w:proofErr w:type="gramEnd"/>
       <w:r>
@@ -2378,8 +2574,20 @@
           <w:color w:val="000000"/>
           <w:lang w:eastAsia="cs-CZ"/>
         </w:rPr>
-        <w:t xml:space="preserve"> ……………………..………..</w:t>
-      </w:r>
+        <w:t xml:space="preserve"> …………………...……</w:t>
+      </w:r>
+    </w:p>
+    <w:p>
+      <w:pPr>
+        <w:spacing w:after="0" w:line="240" w:lineRule="auto"/>
+        <w:jc w:val="both"/>
+        <w:rPr>
+          <w:rFonts w:ascii="Times New Roman" w:eastAsia="Times New Roman" w:hAnsi="Times New Roman" w:cs="Times New Roman"/>
+          <w:sz w:val="24"/>
+          <w:szCs w:val="24"/>
+          <w:lang w:eastAsia="cs-CZ"/>
+        </w:rPr>
+      </w:pPr>
     </w:p>
     <w:p>
       <w:pPr>
@@ -2490,6 +2698,17 @@
         <w:jc w:val="both"/>
         <w:rPr>
           <w:rFonts w:ascii="Times New Roman" w:eastAsia="Times New Roman" w:hAnsi="Times New Roman" w:cs="Times New Roman"/>
+          <w:color w:val="000000"/>
+          <w:lang w:eastAsia="cs-CZ"/>
+        </w:rPr>
+      </w:pPr>
+    </w:p>
+    <w:p>
+      <w:pPr>
+        <w:spacing w:after="0" w:line="240" w:lineRule="auto"/>
+        <w:jc w:val="both"/>
+        <w:rPr>
+          <w:rFonts w:ascii="Times New Roman" w:eastAsia="Times New Roman" w:hAnsi="Times New Roman" w:cs="Times New Roman"/>
           <w:sz w:val="24"/>
           <w:szCs w:val="24"/>
           <w:lang w:eastAsia="cs-CZ"/>
@@ -2521,18 +2740,45 @@
         <w:jc w:val="both"/>
         <w:rPr>
           <w:rFonts w:ascii="Times New Roman" w:eastAsia="Times New Roman" w:hAnsi="Times New Roman" w:cs="Times New Roman"/>
-          <w:sz w:val="24"/>
-          <w:szCs w:val="24"/>
-          <w:lang w:eastAsia="cs-CZ"/>
-        </w:rPr>
-      </w:pPr>
-      <w:r>
-        <w:rPr>
-          <w:rFonts w:ascii="Times New Roman" w:eastAsia="Times New Roman" w:hAnsi="Times New Roman" w:cs="Times New Roman"/>
-          <w:color w:val="000000"/>
-          <w:lang w:eastAsia="cs-CZ"/>
-        </w:rPr>
-        <w:t xml:space="preserve">v ……………...……………. </w:t>
+          <w:color w:val="000000"/>
+          <w:lang w:eastAsia="cs-CZ"/>
+        </w:rPr>
+      </w:pPr>
+    </w:p>
+    <w:p>
+      <w:pPr>
+        <w:spacing w:after="0" w:line="240" w:lineRule="auto"/>
+        <w:jc w:val="both"/>
+        <w:rPr>
+          <w:rFonts w:ascii="Times New Roman" w:eastAsia="Times New Roman" w:hAnsi="Times New Roman" w:cs="Times New Roman"/>
+          <w:sz w:val="24"/>
+          <w:szCs w:val="24"/>
+          <w:lang w:eastAsia="cs-CZ"/>
+        </w:rPr>
+      </w:pPr>
+      <w:r>
+        <w:rPr>
+          <w:rFonts w:ascii="Times New Roman" w:eastAsia="Times New Roman" w:hAnsi="Times New Roman" w:cs="Times New Roman"/>
+          <w:color w:val="000000"/>
+          <w:lang w:eastAsia="cs-CZ"/>
+        </w:rPr>
+        <w:t>v</w:t>
+      </w:r>
+      <w:r>
+        <w:rPr>
+          <w:rFonts w:ascii="Times New Roman" w:eastAsia="Times New Roman" w:hAnsi="Times New Roman" w:cs="Times New Roman"/>
+          <w:color w:val="000000"/>
+          <w:lang w:eastAsia="cs-CZ"/>
+        </w:rPr>
+        <w:t xml:space="preserve"> Praze </w:t>
+      </w:r>
+      <w:r>
+        <w:rPr>
+          <w:rFonts w:ascii="Times New Roman" w:eastAsia="Times New Roman" w:hAnsi="Times New Roman" w:cs="Times New Roman"/>
+          <w:color w:val="000000"/>
+          <w:lang w:eastAsia="cs-CZ"/>
+        </w:rPr>
+        <w:t>dne ………………</w:t>
       </w:r>
       <w:proofErr w:type="gramStart"/>
       <w:r>
@@ -2541,7 +2787,7 @@
           <w:color w:val="000000"/>
           <w:lang w:eastAsia="cs-CZ"/>
         </w:rPr>
-        <w:t>dne</w:t>
+        <w:t>…...…</w:t>
       </w:r>
       <w:proofErr w:type="gramEnd"/>
       <w:r>
@@ -2550,7 +2796,7 @@
           <w:color w:val="000000"/>
           <w:lang w:eastAsia="cs-CZ"/>
         </w:rPr>
-        <w:t xml:space="preserve"> …………………...……</w:t>
+        <w:t>…</w:t>
       </w:r>
     </w:p>
     <w:p>
@@ -2684,13 +2930,23 @@
           <w:lang w:eastAsia="cs-CZ"/>
         </w:rPr>
       </w:pPr>
-      <w:r>
-        <w:rPr>
-          <w:rFonts w:ascii="Times New Roman" w:eastAsia="Times New Roman" w:hAnsi="Times New Roman" w:cs="Times New Roman"/>
-          <w:color w:val="000000"/>
-          <w:lang w:eastAsia="cs-CZ"/>
-        </w:rPr>
-        <w:t>zast. Národní knihovnu České republiky</w:t>
+      <w:proofErr w:type="spellStart"/>
+      <w:r>
+        <w:rPr>
+          <w:rFonts w:ascii="Times New Roman" w:eastAsia="Times New Roman" w:hAnsi="Times New Roman" w:cs="Times New Roman"/>
+          <w:color w:val="000000"/>
+          <w:lang w:eastAsia="cs-CZ"/>
+        </w:rPr>
+        <w:t>zast</w:t>
+      </w:r>
+      <w:proofErr w:type="spellEnd"/>
+      <w:r>
+        <w:rPr>
+          <w:rFonts w:ascii="Times New Roman" w:eastAsia="Times New Roman" w:hAnsi="Times New Roman" w:cs="Times New Roman"/>
+          <w:color w:val="000000"/>
+          <w:lang w:eastAsia="cs-CZ"/>
+        </w:rPr>
+        <w:t>. Národní knihovnu České republiky</w:t>
       </w:r>
     </w:p>
     <w:p>
@@ -2725,7 +2981,7 @@
 </file>
 
 <file path=word/numbering.xml><?xml version="1.0" encoding="utf-8"?>
-<w:numbering xmlns:wpc="http://schemas.microsoft.com/office/word/2010/wordprocessingCanvas" xmlns:mc="http://schemas.openxmlformats.org/markup-compatibility/2006" xmlns:o="urn:schemas-microsoft-com:office:office" xmlns:r="http://schemas.openxmlformats.org/officeDocument/2006/relationships" xmlns:m="http://schemas.openxmlformats.org/officeDocument/2006/math" xmlns:v="urn:schemas-microsoft-com:vml" xmlns:wp14="http://schemas.microsoft.com/office/word/2010/wordprocessingDrawing" xmlns:wp="http://schemas.openxmlformats.org/drawingml/2006/wordprocessingDrawing" xmlns:w10="urn:schemas-microsoft-com:office:word" xmlns:w="http://schemas.openxmlformats.org/wordprocessingml/2006/main" xmlns:w14="http://schemas.microsoft.com/office/word/2010/wordml" xmlns:w15="http://schemas.microsoft.com/office/word/2012/wordml" xmlns:wpg="http://schemas.microsoft.com/office/word/2010/wordprocessingGroup" xmlns:wpi="http://schemas.microsoft.com/office/word/2010/wordprocessingInk" xmlns:wne="http://schemas.microsoft.com/office/word/2006/wordml" xmlns:wps="http://schemas.microsoft.com/office/word/2010/wordprocessingShape" mc:Ignorable="w14 w15 wp14">
+<w:numbering xmlns:wpc="http://schemas.microsoft.com/office/word/2010/wordprocessingCanvas" xmlns:cx="http://schemas.microsoft.com/office/drawing/2014/chartex" xmlns:cx1="http://schemas.microsoft.com/office/drawing/2015/9/8/chartex" xmlns:mc="http://schemas.openxmlformats.org/markup-compatibility/2006" xmlns:o="urn:schemas-microsoft-com:office:office" xmlns:r="http://schemas.openxmlformats.org/officeDocument/2006/relationships" xmlns:m="http://schemas.openxmlformats.org/officeDocument/2006/math" xmlns:v="urn:schemas-microsoft-com:vml" xmlns:wp14="http://schemas.microsoft.com/office/word/2010/wordprocessingDrawing" xmlns:wp="http://schemas.openxmlformats.org/drawingml/2006/wordprocessingDrawing" xmlns:w10="urn:schemas-microsoft-com:office:word" xmlns:w="http://schemas.openxmlformats.org/wordprocessingml/2006/main" xmlns:w14="http://schemas.microsoft.com/office/word/2010/wordml" xmlns:w15="http://schemas.microsoft.com/office/word/2012/wordml" xmlns:w16se="http://schemas.microsoft.com/office/word/2015/wordml/symex" xmlns:wpg="http://schemas.microsoft.com/office/word/2010/wordprocessingGroup" xmlns:wpi="http://schemas.microsoft.com/office/word/2010/wordprocessingInk" xmlns:wne="http://schemas.microsoft.com/office/word/2006/wordml" xmlns:wps="http://schemas.microsoft.com/office/word/2010/wordprocessingShape" mc:Ignorable="w14 w15 w16se wp14">
   <w:abstractNum w:abstractNumId="0" w15:restartNumberingAfterBreak="0">
     <w:nsid w:val="04206C66"/>
     <w:multiLevelType w:val="multilevel"/>
@@ -3433,7 +3689,7 @@
 </file>
 
 <file path=word/styles.xml><?xml version="1.0" encoding="utf-8"?>
-<w:styles xmlns:mc="http://schemas.openxmlformats.org/markup-compatibility/2006" xmlns:r="http://schemas.openxmlformats.org/officeDocument/2006/relationships" xmlns:w="http://schemas.openxmlformats.org/wordprocessingml/2006/main" xmlns:w14="http://schemas.microsoft.com/office/word/2010/wordml" xmlns:w15="http://schemas.microsoft.com/office/word/2012/wordml" mc:Ignorable="w14 w15">
+<w:styles xmlns:mc="http://schemas.openxmlformats.org/markup-compatibility/2006" xmlns:r="http://schemas.openxmlformats.org/officeDocument/2006/relationships" xmlns:w="http://schemas.openxmlformats.org/wordprocessingml/2006/main" xmlns:w14="http://schemas.microsoft.com/office/word/2010/wordml" xmlns:w15="http://schemas.microsoft.com/office/word/2012/wordml" xmlns:w16se="http://schemas.microsoft.com/office/word/2015/wordml/symex" mc:Ignorable="w14 w15 w16se">
   <w:docDefaults>
     <w:rPrDefault>
       <w:rPr>
@@ -3918,6 +4174,36 @@
       <w:contextualSpacing/>
     </w:pPr>
   </w:style>
+  <w:style w:type="paragraph" w:styleId="Textbubliny">
+    <w:name w:val="Balloon Text"/>
+    <w:basedOn w:val="Normln"/>
+    <w:link w:val="TextbublinyChar"/>
+    <w:uiPriority w:val="99"/>
+    <w:semiHidden/>
+    <w:unhideWhenUsed/>
+    <w:rsid w:val="00FB3473"/>
+    <w:pPr>
+      <w:spacing w:after="0" w:line="240" w:lineRule="auto"/>
+    </w:pPr>
+    <w:rPr>
+      <w:rFonts w:ascii="Segoe UI" w:hAnsi="Segoe UI" w:cs="Segoe UI"/>
+      <w:sz w:val="18"/>
+      <w:szCs w:val="18"/>
+    </w:rPr>
+  </w:style>
+  <w:style w:type="character" w:customStyle="1" w:styleId="TextbublinyChar">
+    <w:name w:val="Text bubliny Char"/>
+    <w:basedOn w:val="Standardnpsmoodstavce"/>
+    <w:link w:val="Textbubliny"/>
+    <w:uiPriority w:val="99"/>
+    <w:semiHidden/>
+    <w:rsid w:val="00FB3473"/>
+    <w:rPr>
+      <w:rFonts w:ascii="Segoe UI" w:hAnsi="Segoe UI" w:cs="Segoe UI"/>
+      <w:sz w:val="18"/>
+      <w:szCs w:val="18"/>
+    </w:rPr>
+  </w:style>
 </w:styles>
 </file>
 
@@ -4204,4 +4490,16 @@
   <a:objectDefaults/>
   <a:extraClrSchemeLst/>
 </a:theme>
+</file>
+
+<file path=customXml/item1.xml><?xml version="1.0" encoding="utf-8"?>
+<b:Sources xmlns:b="http://schemas.openxmlformats.org/officeDocument/2006/bibliography" xmlns="http://schemas.openxmlformats.org/officeDocument/2006/bibliography" SelectedStyle="\APASixthEditionOfficeOnline.xsl" StyleName="APA" Version="6"/>
+</file>
+
+<file path=customXml/itemProps1.xml><?xml version="1.0" encoding="utf-8"?>
+<ds:datastoreItem xmlns:ds="http://schemas.openxmlformats.org/officeDocument/2006/customXml" ds:itemID="{123886F4-675C-4750-8F2F-B51EF8F0FAE9}">
+  <ds:schemaRefs>
+    <ds:schemaRef ds:uri="http://schemas.openxmlformats.org/officeDocument/2006/bibliography"/>
+  </ds:schemaRefs>
+</ds:datastoreItem>
 </file>
</xml_diff>